<commit_message>
new file:   Portfolio Activity/Documentation/Investigate a suspicious file hash/investigate-a-suspicious-file-hash.md Added
</commit_message>
<xml_diff>
--- a/Portfolio Activity/Documentation/Document an incident with an incident handler's journal/Incident-handler-s-journal-.docx
+++ b/Portfolio Activity/Documentation/Document an incident with an incident handler's journal/Incident-handler-s-journal-.docx
@@ -62,25 +62,7 @@
           <w:sz w:val="24"/>
           <w:szCs w:val="24"/>
         </w:rPr>
-        <w:t>As you continue through th</w:t>
-      </w:r>
-      <w:bookmarkStart w:id="0" w:name="_GoBack"/>
-      <w:bookmarkEnd w:id="0"/>
-      <w:r>
-        <w:rPr>
-          <w:rFonts w:ascii="Google Sans" w:eastAsia="Google Sans" w:hAnsi="Google Sans" w:cs="Google Sans"/>
-          <w:sz w:val="24"/>
-          <w:szCs w:val="24"/>
-        </w:rPr>
-        <w:t>is course, you may use this template to record your findings after completing an activity or to take notes on what you've learned about a specific tool or concept. You can also use this journal as a way to log the key takeaways ab</w:t>
-      </w:r>
-      <w:r>
-        <w:rPr>
-          <w:rFonts w:ascii="Google Sans" w:eastAsia="Google Sans" w:hAnsi="Google Sans" w:cs="Google Sans"/>
-          <w:sz w:val="24"/>
-          <w:szCs w:val="24"/>
-        </w:rPr>
-        <w:t>out the different cybersecurity tools or concepts you encounter in this course.</w:t>
+        <w:t>As you continue through this course, you may use this template to record your findings after completing an activity or to take notes on what you've learned about a specific tool or concept. You can also use this journal as a way to log the key takeaways about the different cybersecurity tools or concepts you encounter in this course.</w:t>
       </w:r>
     </w:p>
     <w:tbl>
@@ -527,7 +509,6 @@
               <w:rPr>
                 <w:rFonts w:ascii="Google Sans" w:eastAsia="Google Sans" w:hAnsi="Google Sans" w:cs="Google Sans"/>
               </w:rPr>
-              <w:lastRenderedPageBreak/>
               <w:t xml:space="preserve">The 5 W's </w:t>
             </w:r>
           </w:p>
@@ -602,6 +583,7 @@
                 <w:rFonts w:ascii="Google Sans" w:eastAsia="Google Sans" w:hAnsi="Google Sans" w:cs="Google Sans"/>
                 <w:color w:val="434343"/>
               </w:rPr>
+              <w:lastRenderedPageBreak/>
               <w:t>An organized group of unethical hackers, known for targeting healthcare and transportation sectors, orchestrated the attack.</w:t>
             </w:r>
           </w:p>
@@ -814,6 +796,7 @@
               <w:rPr>
                 <w:rFonts w:ascii="Google Sans" w:eastAsia="Google Sans" w:hAnsi="Google Sans" w:cs="Google Sans"/>
               </w:rPr>
+              <w:lastRenderedPageBreak/>
               <w:t>Additional notes</w:t>
             </w:r>
           </w:p>
@@ -906,7 +889,6 @@
                 <w:rFonts w:ascii="Google Sans" w:eastAsia="Google Sans" w:hAnsi="Google Sans" w:cs="Google Sans"/>
                 <w:color w:val="434343"/>
               </w:rPr>
-              <w:lastRenderedPageBreak/>
               <w:t>Implement or enhance a comprehensive cybersecurity awareness training program for all employees to prevent future incidents. This should include phishing simulations and regular updates on emerging threats.</w:t>
             </w:r>
           </w:p>
@@ -969,16 +951,6 @@
               </w:rPr>
               <w:t>Evaluate the current backup strategy and ensure that backups are regularly performed and stored securely offsite.</w:t>
             </w:r>
-          </w:p>
-          <w:p>
-            <w:pPr>
-              <w:widowControl w:val="0"/>
-              <w:spacing w:line="360" w:lineRule="auto"/>
-              <w:rPr>
-                <w:rFonts w:ascii="Google Sans" w:eastAsia="Google Sans" w:hAnsi="Google Sans" w:cs="Google Sans"/>
-                <w:color w:val="434343"/>
-              </w:rPr>
-            </w:pPr>
           </w:p>
         </w:tc>
       </w:tr>
@@ -1001,6 +973,7 @@
         </w:rPr>
       </w:pPr>
       <w:r>
+        <w:lastRenderedPageBreak/>
         <w:pict>
           <v:rect id="_x0000_i1025" style="width:0;height:1.5pt" o:hralign="center" o:hrstd="t" o:hr="t" fillcolor="#a0a0a0" stroked="f"/>
         </w:pict>
@@ -1094,7 +1067,7 @@
                 <w:rFonts w:ascii="Google Sans" w:eastAsia="Google Sans" w:hAnsi="Google Sans" w:cs="Google Sans"/>
                 <w:color w:val="434343"/>
               </w:rPr>
-              <w:t>Record the date of the journal entry.</w:t>
+              <w:t>06-30-2024</w:t>
             </w:r>
           </w:p>
         </w:tc>
@@ -1140,7 +1113,7 @@
                 <w:rFonts w:ascii="Google Sans" w:eastAsia="Google Sans" w:hAnsi="Google Sans" w:cs="Google Sans"/>
                 <w:color w:val="434343"/>
               </w:rPr>
-              <w:t>Record the journal entry number.</w:t>
+              <w:t>2024-002</w:t>
             </w:r>
           </w:p>
         </w:tc>
@@ -1739,7 +1712,7 @@
                 <w:rFonts w:ascii="Google Sans" w:eastAsia="Google Sans" w:hAnsi="Google Sans" w:cs="Google Sans"/>
                 <w:color w:val="434343"/>
               </w:rPr>
-              <w:t>Provide a brief description about the journal entry.</w:t>
+              <w:t>Initial analysis and response to suspicious file download incident.</w:t>
             </w:r>
           </w:p>
         </w:tc>
@@ -1795,13 +1768,15 @@
                 <w:b/>
               </w:rPr>
             </w:pPr>
-            <w:r>
-              <w:rPr>
-                <w:rFonts w:ascii="Google Sans" w:eastAsia="Google Sans" w:hAnsi="Google Sans" w:cs="Google Sans"/>
-                <w:color w:val="434343"/>
-              </w:rPr>
-              <w:t>List any cybersecurity tools that were used.</w:t>
-            </w:r>
+            <w:proofErr w:type="spellStart"/>
+            <w:r>
+              <w:rPr>
+                <w:rFonts w:ascii="Google Sans" w:eastAsia="Google Sans" w:hAnsi="Google Sans" w:cs="Google Sans"/>
+                <w:color w:val="434343"/>
+              </w:rPr>
+              <w:t>VirusTotal</w:t>
+            </w:r>
+            <w:proofErr w:type="spellEnd"/>
           </w:p>
         </w:tc>
       </w:tr>
@@ -1891,6 +1866,30 @@
               </w:rPr>
               <w:t xml:space="preserve"> caused the incident?</w:t>
             </w:r>
+            <w:r>
+              <w:rPr>
+                <w:rFonts w:ascii="Google Sans" w:eastAsia="Google Sans" w:hAnsi="Google Sans" w:cs="Google Sans"/>
+                <w:color w:val="434343"/>
+              </w:rPr>
+              <w:t xml:space="preserve"> </w:t>
+            </w:r>
+          </w:p>
+          <w:p>
+            <w:pPr>
+              <w:spacing w:line="360" w:lineRule="auto"/>
+              <w:ind w:left="720"/>
+              <w:rPr>
+                <w:rFonts w:ascii="Google Sans" w:eastAsia="Google Sans" w:hAnsi="Google Sans" w:cs="Google Sans"/>
+                <w:color w:val="434343"/>
+              </w:rPr>
+            </w:pPr>
+            <w:r>
+              <w:rPr>
+                <w:rFonts w:ascii="Google Sans" w:eastAsia="Google Sans" w:hAnsi="Google Sans" w:cs="Google Sans"/>
+                <w:color w:val="434343"/>
+              </w:rPr>
+              <w:t>An employee who received and opened a suspicious email attachment.</w:t>
+            </w:r>
           </w:p>
           <w:p>
             <w:pPr>
@@ -1919,6 +1918,30 @@
               </w:rPr>
               <w:t xml:space="preserve"> happened?</w:t>
             </w:r>
+            <w:r>
+              <w:rPr>
+                <w:rFonts w:ascii="Google Sans" w:eastAsia="Google Sans" w:hAnsi="Google Sans" w:cs="Google Sans"/>
+                <w:color w:val="434343"/>
+              </w:rPr>
+              <w:t xml:space="preserve"> </w:t>
+            </w:r>
+          </w:p>
+          <w:p>
+            <w:pPr>
+              <w:spacing w:line="360" w:lineRule="auto"/>
+              <w:ind w:left="720"/>
+              <w:rPr>
+                <w:rFonts w:ascii="Google Sans" w:eastAsia="Google Sans" w:hAnsi="Google Sans" w:cs="Google Sans"/>
+                <w:color w:val="434343"/>
+              </w:rPr>
+            </w:pPr>
+            <w:r>
+              <w:rPr>
+                <w:rFonts w:ascii="Google Sans" w:eastAsia="Google Sans" w:hAnsi="Google Sans" w:cs="Google Sans"/>
+                <w:color w:val="434343"/>
+              </w:rPr>
+              <w:t>Malicious payload executed on the employee’s computer upon opening the password-protected spreadsheet file.</w:t>
+            </w:r>
           </w:p>
           <w:p>
             <w:pPr>
@@ -1938,15 +1961,146 @@
                 <w:b/>
                 <w:color w:val="434343"/>
               </w:rPr>
+              <w:t>When</w:t>
+            </w:r>
+            <w:r>
+              <w:rPr>
+                <w:rFonts w:ascii="Google Sans" w:eastAsia="Google Sans" w:hAnsi="Google Sans" w:cs="Google Sans"/>
+                <w:color w:val="434343"/>
+              </w:rPr>
+              <w:t xml:space="preserve"> did the incident occur?</w:t>
+            </w:r>
+            <w:r>
+              <w:rPr>
+                <w:rFonts w:ascii="Google Sans" w:eastAsia="Google Sans" w:hAnsi="Google Sans" w:cs="Google Sans"/>
+                <w:color w:val="434343"/>
+              </w:rPr>
+              <w:t xml:space="preserve"> </w:t>
+            </w:r>
+          </w:p>
+          <w:p>
+            <w:pPr>
+              <w:spacing w:line="360" w:lineRule="auto"/>
+              <w:ind w:left="720"/>
+              <w:rPr>
+                <w:rFonts w:ascii="Google Sans" w:eastAsia="Google Sans" w:hAnsi="Google Sans" w:cs="Google Sans"/>
+                <w:color w:val="434343"/>
+              </w:rPr>
+            </w:pPr>
+            <w:r>
+              <w:rPr>
+                <w:rFonts w:ascii="Google Sans" w:eastAsia="Google Sans" w:hAnsi="Google Sans" w:cs="Google Sans"/>
+                <w:color w:val="434343"/>
+              </w:rPr>
               <w:lastRenderedPageBreak/>
-              <w:t>When</w:t>
-            </w:r>
-            <w:r>
-              <w:rPr>
-                <w:rFonts w:ascii="Google Sans" w:eastAsia="Google Sans" w:hAnsi="Google Sans" w:cs="Google Sans"/>
-                <w:color w:val="434343"/>
-              </w:rPr>
-              <w:t xml:space="preserve"> did the incident occur?</w:t>
+              <w:t>Timeline:</w:t>
+            </w:r>
+          </w:p>
+          <w:p>
+            <w:pPr>
+              <w:spacing w:line="360" w:lineRule="auto"/>
+              <w:ind w:left="720"/>
+              <w:rPr>
+                <w:rFonts w:ascii="Google Sans" w:eastAsia="Google Sans" w:hAnsi="Google Sans" w:cs="Google Sans"/>
+                <w:color w:val="434343"/>
+              </w:rPr>
+            </w:pPr>
+            <w:r>
+              <w:rPr>
+                <w:rFonts w:ascii="Google Sans" w:eastAsia="Google Sans" w:hAnsi="Google Sans" w:cs="Google Sans"/>
+                <w:b/>
+                <w:color w:val="434343"/>
+              </w:rPr>
+              <w:t>1:11 p.m</w:t>
+            </w:r>
+            <w:r>
+              <w:rPr>
+                <w:rFonts w:ascii="Google Sans" w:eastAsia="Google Sans" w:hAnsi="Google Sans" w:cs="Google Sans"/>
+                <w:color w:val="434343"/>
+              </w:rPr>
+              <w:t>.: Email with attachment received.</w:t>
+            </w:r>
+          </w:p>
+          <w:p>
+            <w:pPr>
+              <w:spacing w:line="360" w:lineRule="auto"/>
+              <w:ind w:left="720"/>
+              <w:rPr>
+                <w:rFonts w:ascii="Google Sans" w:eastAsia="Google Sans" w:hAnsi="Google Sans" w:cs="Google Sans"/>
+                <w:color w:val="434343"/>
+              </w:rPr>
+            </w:pPr>
+            <w:r>
+              <w:rPr>
+                <w:rFonts w:ascii="Google Sans" w:eastAsia="Google Sans" w:hAnsi="Google Sans" w:cs="Google Sans"/>
+                <w:b/>
+                <w:color w:val="434343"/>
+              </w:rPr>
+              <w:t>1:13 p.m</w:t>
+            </w:r>
+            <w:r>
+              <w:rPr>
+                <w:rFonts w:ascii="Google Sans" w:eastAsia="Google Sans" w:hAnsi="Google Sans" w:cs="Google Sans"/>
+                <w:color w:val="434343"/>
+              </w:rPr>
+              <w:t>.: File downloaded and opened by the employee</w:t>
+            </w:r>
+            <w:r>
+              <w:rPr>
+                <w:rFonts w:ascii="Google Sans" w:eastAsia="Google Sans" w:hAnsi="Google Sans" w:cs="Google Sans"/>
+                <w:color w:val="434343"/>
+              </w:rPr>
+              <w:t>.</w:t>
+            </w:r>
+          </w:p>
+          <w:p>
+            <w:pPr>
+              <w:spacing w:line="360" w:lineRule="auto"/>
+              <w:ind w:left="720"/>
+              <w:rPr>
+                <w:rFonts w:ascii="Google Sans" w:eastAsia="Google Sans" w:hAnsi="Google Sans" w:cs="Google Sans"/>
+                <w:color w:val="434343"/>
+              </w:rPr>
+            </w:pPr>
+            <w:r>
+              <w:rPr>
+                <w:rFonts w:ascii="Google Sans" w:eastAsia="Google Sans" w:hAnsi="Google Sans" w:cs="Google Sans"/>
+                <w:b/>
+                <w:color w:val="434343"/>
+              </w:rPr>
+              <w:t>1:15 p.m</w:t>
+            </w:r>
+            <w:r>
+              <w:rPr>
+                <w:rFonts w:ascii="Google Sans" w:eastAsia="Google Sans" w:hAnsi="Google Sans" w:cs="Google Sans"/>
+                <w:color w:val="434343"/>
+              </w:rPr>
+              <w:t>.: Unauthorized executables created on the employee’s computer.</w:t>
+            </w:r>
+          </w:p>
+          <w:p>
+            <w:pPr>
+              <w:spacing w:line="360" w:lineRule="auto"/>
+              <w:ind w:left="720"/>
+              <w:rPr>
+                <w:rFonts w:ascii="Google Sans" w:eastAsia="Google Sans" w:hAnsi="Google Sans" w:cs="Google Sans"/>
+                <w:color w:val="434343"/>
+              </w:rPr>
+            </w:pPr>
+            <w:r>
+              <w:rPr>
+                <w:rFonts w:ascii="Google Sans" w:eastAsia="Google Sans" w:hAnsi="Google Sans" w:cs="Google Sans"/>
+                <w:b/>
+                <w:color w:val="434343"/>
+              </w:rPr>
+              <w:t>1:20 p.m</w:t>
+            </w:r>
+            <w:r>
+              <w:rPr>
+                <w:rFonts w:ascii="Google Sans" w:eastAsia="Google Sans" w:hAnsi="Google Sans" w:cs="Google Sans"/>
+                <w:color w:val="434343"/>
+              </w:rPr>
+              <w:t>.: Intrusion detection system alerted the SOC.</w:t>
             </w:r>
           </w:p>
           <w:p>
@@ -1979,6 +2133,23 @@
           </w:p>
           <w:p>
             <w:pPr>
+              <w:spacing w:line="360" w:lineRule="auto"/>
+              <w:ind w:left="720"/>
+              <w:rPr>
+                <w:rFonts w:ascii="Google Sans" w:eastAsia="Google Sans" w:hAnsi="Google Sans" w:cs="Google Sans"/>
+                <w:color w:val="434343"/>
+              </w:rPr>
+            </w:pPr>
+            <w:r>
+              <w:rPr>
+                <w:rFonts w:ascii="Google Sans" w:eastAsia="Google Sans" w:hAnsi="Google Sans" w:cs="Google Sans"/>
+                <w:color w:val="434343"/>
+              </w:rPr>
+              <w:t>On the employee’s computer within the corporate network.</w:t>
+            </w:r>
+          </w:p>
+          <w:p>
+            <w:pPr>
               <w:numPr>
                 <w:ilvl w:val="0"/>
                 <w:numId w:val="1"/>
@@ -2003,6 +2174,23 @@
                 <w:color w:val="434343"/>
               </w:rPr>
               <w:t xml:space="preserve"> did the incident happen?</w:t>
+            </w:r>
+          </w:p>
+          <w:p>
+            <w:pPr>
+              <w:spacing w:line="360" w:lineRule="auto"/>
+              <w:ind w:left="720"/>
+              <w:rPr>
+                <w:rFonts w:ascii="Google Sans" w:eastAsia="Google Sans" w:hAnsi="Google Sans" w:cs="Google Sans"/>
+                <w:color w:val="434343"/>
+              </w:rPr>
+            </w:pPr>
+            <w:r>
+              <w:rPr>
+                <w:rFonts w:ascii="Google Sans" w:eastAsia="Google Sans" w:hAnsi="Google Sans" w:cs="Google Sans"/>
+                <w:color w:val="434343"/>
+              </w:rPr>
+              <w:t>Due to the employee opening a malicious file attachment, leading to unauthorized code execution.</w:t>
             </w:r>
           </w:p>
         </w:tc>
@@ -2064,7 +2252,65 @@
                 <w:rFonts w:ascii="Google Sans" w:eastAsia="Google Sans" w:hAnsi="Google Sans" w:cs="Google Sans"/>
                 <w:color w:val="434343"/>
               </w:rPr>
-              <w:t>Include any additional thoughts, questions, or findings.</w:t>
+              <w:t>The incident underscores the importance of email security awareness and proper handling of suspicious attachments.</w:t>
+            </w:r>
+          </w:p>
+          <w:p>
+            <w:pPr>
+              <w:widowControl w:val="0"/>
+              <w:spacing w:line="360" w:lineRule="auto"/>
+              <w:rPr>
+                <w:rFonts w:ascii="Google Sans" w:eastAsia="Google Sans" w:hAnsi="Google Sans" w:cs="Google Sans"/>
+                <w:color w:val="434343"/>
+              </w:rPr>
+            </w:pPr>
+            <w:r>
+              <w:rPr>
+                <w:rFonts w:ascii="Google Sans" w:eastAsia="Google Sans" w:hAnsi="Google Sans" w:cs="Google Sans"/>
+                <w:color w:val="434343"/>
+              </w:rPr>
+              <w:t xml:space="preserve">Use of </w:t>
+            </w:r>
+            <w:proofErr w:type="spellStart"/>
+            <w:r>
+              <w:rPr>
+                <w:rFonts w:ascii="Google Sans" w:eastAsia="Google Sans" w:hAnsi="Google Sans" w:cs="Google Sans"/>
+                <w:color w:val="434343"/>
+              </w:rPr>
+              <w:t>VirusTotal</w:t>
+            </w:r>
+            <w:proofErr w:type="spellEnd"/>
+            <w:r>
+              <w:rPr>
+                <w:rFonts w:ascii="Google Sans" w:eastAsia="Google Sans" w:hAnsi="Google Sans" w:cs="Google Sans"/>
+                <w:color w:val="434343"/>
+              </w:rPr>
+              <w:t xml:space="preserve"> to further inve</w:t>
+            </w:r>
+            <w:bookmarkStart w:id="0" w:name="_GoBack"/>
+            <w:bookmarkEnd w:id="0"/>
+            <w:r>
+              <w:rPr>
+                <w:rFonts w:ascii="Google Sans" w:eastAsia="Google Sans" w:hAnsi="Google Sans" w:cs="Google Sans"/>
+                <w:color w:val="434343"/>
+              </w:rPr>
+              <w:t xml:space="preserve">stigate </w:t>
+            </w:r>
+            <w:proofErr w:type="spellStart"/>
+            <w:r>
+              <w:rPr>
+                <w:rFonts w:ascii="Google Sans" w:eastAsia="Google Sans" w:hAnsi="Google Sans" w:cs="Google Sans"/>
+                <w:color w:val="434343"/>
+              </w:rPr>
+              <w:t>IoCs</w:t>
+            </w:r>
+            <w:proofErr w:type="spellEnd"/>
+            <w:r>
+              <w:rPr>
+                <w:rFonts w:ascii="Google Sans" w:eastAsia="Google Sans" w:hAnsi="Google Sans" w:cs="Google Sans"/>
+                <w:color w:val="434343"/>
+              </w:rPr>
+              <w:t xml:space="preserve"> associated with the malicious file hash.</w:t>
             </w:r>
           </w:p>
         </w:tc>
@@ -2575,6 +2821,7 @@
               <w:rPr>
                 <w:rFonts w:ascii="Google Sans" w:eastAsia="Google Sans" w:hAnsi="Google Sans" w:cs="Google Sans"/>
               </w:rPr>
+              <w:lastRenderedPageBreak/>
               <w:t>Additional notes</w:t>
             </w:r>
           </w:p>
@@ -2701,7 +2948,6 @@
                 <w:rFonts w:ascii="Google Sans" w:eastAsia="Google Sans" w:hAnsi="Google Sans" w:cs="Google Sans"/>
                 <w:b/>
               </w:rPr>
-              <w:lastRenderedPageBreak/>
               <w:t>Date:</w:t>
             </w:r>
             <w:r>
@@ -3401,6 +3647,7 @@
               <w:rPr>
                 <w:rFonts w:ascii="Google Sans" w:eastAsia="Google Sans" w:hAnsi="Google Sans" w:cs="Google Sans"/>
               </w:rPr>
+              <w:lastRenderedPageBreak/>
               <w:t>Tool(s) used</w:t>
             </w:r>
           </w:p>
@@ -3568,7 +3815,6 @@
                 <w:b/>
                 <w:color w:val="434343"/>
               </w:rPr>
-              <w:lastRenderedPageBreak/>
               <w:t>When</w:t>
             </w:r>
             <w:r>
@@ -3664,7 +3910,6 @@
               <w:rPr>
                 <w:rFonts w:ascii="Google Sans" w:eastAsia="Google Sans" w:hAnsi="Google Sans" w:cs="Google Sans"/>
               </w:rPr>
-              <w:lastRenderedPageBreak/>
               <w:t>Additional notes</w:t>
             </w:r>
           </w:p>
@@ -4472,7 +4717,7 @@
   </w:latentStyles>
   <w:style w:type="paragraph" w:default="1" w:styleId="Normal">
     <w:name w:val="Normal"/>
-    <w:rsid w:val="00AC7DFB"/>
+    <w:rsid w:val="00080579"/>
   </w:style>
   <w:style w:type="paragraph" w:styleId="Heading1">
     <w:name w:val="heading 1"/>
@@ -4711,6 +4956,17 @@
         <w:right w:w="100" w:type="dxa"/>
       </w:tblCellMar>
     </w:tblPr>
+  </w:style>
+  <w:style w:type="paragraph" w:styleId="ListParagraph">
+    <w:name w:val="List Paragraph"/>
+    <w:basedOn w:val="Normal"/>
+    <w:uiPriority w:val="34"/>
+    <w:qFormat/>
+    <w:rsid w:val="00080579"/>
+    <w:pPr>
+      <w:ind w:left="720"/>
+      <w:contextualSpacing/>
+    </w:pPr>
   </w:style>
 </w:styles>
 </file>

</xml_diff>

<commit_message>
new file:   Portfolio Activity/Documentation/Use a playbook to respond to a phishing incident/use-a-playbook-to-respond-to-a-phishing-incident.md Added
</commit_message>
<xml_diff>
--- a/Portfolio Activity/Documentation/Document an incident with an incident handler's journal/Incident-handler-s-journal-.docx
+++ b/Portfolio Activity/Documentation/Document an incident with an incident handler's journal/Incident-handler-s-journal-.docx
@@ -964,577 +964,6 @@
         </w:rPr>
       </w:pPr>
     </w:p>
-    <w:p>
-      <w:pPr>
-        <w:spacing w:after="200" w:line="360" w:lineRule="auto"/>
-        <w:ind w:left="-360" w:right="-360"/>
-        <w:rPr>
-          <w:rFonts w:ascii="Google Sans" w:eastAsia="Google Sans" w:hAnsi="Google Sans" w:cs="Google Sans"/>
-        </w:rPr>
-      </w:pPr>
-      <w:r>
-        <w:lastRenderedPageBreak/>
-        <w:pict>
-          <v:rect id="_x0000_i1025" style="width:0;height:1.5pt" o:hralign="center" o:hrstd="t" o:hr="t" fillcolor="#a0a0a0" stroked="f"/>
-        </w:pict>
-      </w:r>
-    </w:p>
-    <w:p>
-      <w:pPr>
-        <w:rPr>
-          <w:rFonts w:ascii="Google Sans" w:eastAsia="Google Sans" w:hAnsi="Google Sans" w:cs="Google Sans"/>
-          <w:sz w:val="24"/>
-          <w:szCs w:val="24"/>
-        </w:rPr>
-      </w:pPr>
-      <w:r>
-        <w:rPr>
-          <w:rFonts w:ascii="Google Sans" w:eastAsia="Google Sans" w:hAnsi="Google Sans" w:cs="Google Sans"/>
-          <w:sz w:val="24"/>
-          <w:szCs w:val="24"/>
-        </w:rPr>
-        <w:br w:type="page"/>
-      </w:r>
-    </w:p>
-    <w:tbl>
-      <w:tblPr>
-        <w:tblStyle w:val="a0"/>
-        <w:tblW w:w="10080" w:type="dxa"/>
-        <w:tblInd w:w="-360" w:type="dxa"/>
-        <w:tblBorders>
-          <w:top w:val="single" w:sz="8" w:space="0" w:color="000000"/>
-          <w:left w:val="single" w:sz="8" w:space="0" w:color="000000"/>
-          <w:bottom w:val="single" w:sz="8" w:space="0" w:color="000000"/>
-          <w:right w:val="single" w:sz="8" w:space="0" w:color="000000"/>
-          <w:insideH w:val="single" w:sz="8" w:space="0" w:color="000000"/>
-          <w:insideV w:val="single" w:sz="8" w:space="0" w:color="000000"/>
-        </w:tblBorders>
-        <w:tblLayout w:type="fixed"/>
-        <w:tblLook w:val="0600" w:firstRow="0" w:lastRow="0" w:firstColumn="0" w:lastColumn="0" w:noHBand="1" w:noVBand="1"/>
-      </w:tblPr>
-      <w:tblGrid>
-        <w:gridCol w:w="2055"/>
-        <w:gridCol w:w="8025"/>
-      </w:tblGrid>
-      <w:tr>
-        <w:trPr>
-          <w:trHeight w:val="420"/>
-        </w:trPr>
-        <w:tc>
-          <w:tcPr>
-            <w:tcW w:w="2055" w:type="dxa"/>
-            <w:shd w:val="clear" w:color="auto" w:fill="auto"/>
-            <w:tcMar>
-              <w:top w:w="100" w:type="dxa"/>
-              <w:left w:w="100" w:type="dxa"/>
-              <w:bottom w:w="100" w:type="dxa"/>
-              <w:right w:w="100" w:type="dxa"/>
-            </w:tcMar>
-          </w:tcPr>
-          <w:p>
-            <w:pPr>
-              <w:widowControl w:val="0"/>
-              <w:spacing w:line="360" w:lineRule="auto"/>
-              <w:rPr>
-                <w:rFonts w:ascii="Google Sans" w:eastAsia="Google Sans" w:hAnsi="Google Sans" w:cs="Google Sans"/>
-              </w:rPr>
-            </w:pPr>
-            <w:r>
-              <w:rPr>
-                <w:rFonts w:ascii="Google Sans" w:eastAsia="Google Sans" w:hAnsi="Google Sans" w:cs="Google Sans"/>
-                <w:b/>
-              </w:rPr>
-              <w:lastRenderedPageBreak/>
-              <w:t>Date:</w:t>
-            </w:r>
-            <w:r>
-              <w:rPr>
-                <w:rFonts w:ascii="Google Sans" w:eastAsia="Google Sans" w:hAnsi="Google Sans" w:cs="Google Sans"/>
-              </w:rPr>
-              <w:t xml:space="preserve"> </w:t>
-            </w:r>
-          </w:p>
-          <w:p>
-            <w:pPr>
-              <w:widowControl w:val="0"/>
-              <w:spacing w:line="360" w:lineRule="auto"/>
-              <w:rPr>
-                <w:rFonts w:ascii="Google Sans" w:eastAsia="Google Sans" w:hAnsi="Google Sans" w:cs="Google Sans"/>
-              </w:rPr>
-            </w:pPr>
-            <w:r>
-              <w:rPr>
-                <w:rFonts w:ascii="Google Sans" w:eastAsia="Google Sans" w:hAnsi="Google Sans" w:cs="Google Sans"/>
-                <w:color w:val="434343"/>
-              </w:rPr>
-              <w:t>06-30-2024</w:t>
-            </w:r>
-          </w:p>
-        </w:tc>
-        <w:tc>
-          <w:tcPr>
-            <w:tcW w:w="8025" w:type="dxa"/>
-            <w:shd w:val="clear" w:color="auto" w:fill="auto"/>
-            <w:tcMar>
-              <w:top w:w="100" w:type="dxa"/>
-              <w:left w:w="100" w:type="dxa"/>
-              <w:bottom w:w="100" w:type="dxa"/>
-              <w:right w:w="100" w:type="dxa"/>
-            </w:tcMar>
-          </w:tcPr>
-          <w:p>
-            <w:pPr>
-              <w:widowControl w:val="0"/>
-              <w:spacing w:line="360" w:lineRule="auto"/>
-              <w:rPr>
-                <w:rFonts w:ascii="Google Sans" w:eastAsia="Google Sans" w:hAnsi="Google Sans" w:cs="Google Sans"/>
-                <w:b/>
-              </w:rPr>
-            </w:pPr>
-            <w:r>
-              <w:rPr>
-                <w:rFonts w:ascii="Google Sans" w:eastAsia="Google Sans" w:hAnsi="Google Sans" w:cs="Google Sans"/>
-                <w:b/>
-              </w:rPr>
-              <w:t>Entry:</w:t>
-            </w:r>
-          </w:p>
-          <w:p>
-            <w:pPr>
-              <w:widowControl w:val="0"/>
-              <w:spacing w:line="360" w:lineRule="auto"/>
-              <w:rPr>
-                <w:rFonts w:ascii="Google Sans" w:eastAsia="Google Sans" w:hAnsi="Google Sans" w:cs="Google Sans"/>
-                <w:b/>
-              </w:rPr>
-            </w:pPr>
-            <w:r>
-              <w:rPr>
-                <w:rFonts w:ascii="Google Sans" w:eastAsia="Google Sans" w:hAnsi="Google Sans" w:cs="Google Sans"/>
-                <w:color w:val="434343"/>
-              </w:rPr>
-              <w:t>2024-002</w:t>
-            </w:r>
-          </w:p>
-        </w:tc>
-      </w:tr>
-      <w:tr>
-        <w:trPr>
-          <w:trHeight w:val="420"/>
-        </w:trPr>
-        <w:tc>
-          <w:tcPr>
-            <w:tcW w:w="2055" w:type="dxa"/>
-            <w:shd w:val="clear" w:color="auto" w:fill="auto"/>
-            <w:tcMar>
-              <w:top w:w="100" w:type="dxa"/>
-              <w:left w:w="100" w:type="dxa"/>
-              <w:bottom w:w="100" w:type="dxa"/>
-              <w:right w:w="100" w:type="dxa"/>
-            </w:tcMar>
-          </w:tcPr>
-          <w:p>
-            <w:pPr>
-              <w:widowControl w:val="0"/>
-              <w:spacing w:line="360" w:lineRule="auto"/>
-              <w:rPr>
-                <w:rFonts w:ascii="Google Sans" w:eastAsia="Google Sans" w:hAnsi="Google Sans" w:cs="Google Sans"/>
-              </w:rPr>
-            </w:pPr>
-            <w:r>
-              <w:rPr>
-                <w:rFonts w:ascii="Google Sans" w:eastAsia="Google Sans" w:hAnsi="Google Sans" w:cs="Google Sans"/>
-              </w:rPr>
-              <w:t>Description</w:t>
-            </w:r>
-          </w:p>
-        </w:tc>
-        <w:tc>
-          <w:tcPr>
-            <w:tcW w:w="8025" w:type="dxa"/>
-            <w:shd w:val="clear" w:color="auto" w:fill="auto"/>
-            <w:tcMar>
-              <w:top w:w="100" w:type="dxa"/>
-              <w:left w:w="100" w:type="dxa"/>
-              <w:bottom w:w="100" w:type="dxa"/>
-              <w:right w:w="100" w:type="dxa"/>
-            </w:tcMar>
-          </w:tcPr>
-          <w:p>
-            <w:pPr>
-              <w:widowControl w:val="0"/>
-              <w:spacing w:line="360" w:lineRule="auto"/>
-              <w:rPr>
-                <w:rFonts w:ascii="Google Sans" w:eastAsia="Google Sans" w:hAnsi="Google Sans" w:cs="Google Sans"/>
-                <w:color w:val="434343"/>
-              </w:rPr>
-            </w:pPr>
-            <w:r>
-              <w:rPr>
-                <w:rFonts w:ascii="Google Sans" w:eastAsia="Google Sans" w:hAnsi="Google Sans" w:cs="Google Sans"/>
-                <w:color w:val="434343"/>
-              </w:rPr>
-              <w:t>Provide a brief description about the journal entry.</w:t>
-            </w:r>
-          </w:p>
-        </w:tc>
-      </w:tr>
-      <w:tr>
-        <w:trPr>
-          <w:trHeight w:val="420"/>
-        </w:trPr>
-        <w:tc>
-          <w:tcPr>
-            <w:tcW w:w="2055" w:type="dxa"/>
-            <w:shd w:val="clear" w:color="auto" w:fill="auto"/>
-            <w:tcMar>
-              <w:top w:w="100" w:type="dxa"/>
-              <w:left w:w="100" w:type="dxa"/>
-              <w:bottom w:w="100" w:type="dxa"/>
-              <w:right w:w="100" w:type="dxa"/>
-            </w:tcMar>
-          </w:tcPr>
-          <w:p>
-            <w:pPr>
-              <w:widowControl w:val="0"/>
-              <w:spacing w:line="360" w:lineRule="auto"/>
-              <w:rPr>
-                <w:rFonts w:ascii="Google Sans" w:eastAsia="Google Sans" w:hAnsi="Google Sans" w:cs="Google Sans"/>
-              </w:rPr>
-            </w:pPr>
-            <w:r>
-              <w:rPr>
-                <w:rFonts w:ascii="Google Sans" w:eastAsia="Google Sans" w:hAnsi="Google Sans" w:cs="Google Sans"/>
-              </w:rPr>
-              <w:t>Tool(s) used</w:t>
-            </w:r>
-          </w:p>
-        </w:tc>
-        <w:tc>
-          <w:tcPr>
-            <w:tcW w:w="8025" w:type="dxa"/>
-            <w:shd w:val="clear" w:color="auto" w:fill="auto"/>
-            <w:tcMar>
-              <w:top w:w="100" w:type="dxa"/>
-              <w:left w:w="100" w:type="dxa"/>
-              <w:bottom w:w="100" w:type="dxa"/>
-              <w:right w:w="100" w:type="dxa"/>
-            </w:tcMar>
-          </w:tcPr>
-          <w:p>
-            <w:pPr>
-              <w:widowControl w:val="0"/>
-              <w:spacing w:line="360" w:lineRule="auto"/>
-              <w:rPr>
-                <w:rFonts w:ascii="Google Sans" w:eastAsia="Google Sans" w:hAnsi="Google Sans" w:cs="Google Sans"/>
-                <w:b/>
-              </w:rPr>
-            </w:pPr>
-            <w:r>
-              <w:rPr>
-                <w:rFonts w:ascii="Google Sans" w:eastAsia="Google Sans" w:hAnsi="Google Sans" w:cs="Google Sans"/>
-                <w:color w:val="434343"/>
-              </w:rPr>
-              <w:t>List any cybersecurity tools that were used.</w:t>
-            </w:r>
-          </w:p>
-        </w:tc>
-      </w:tr>
-      <w:tr>
-        <w:trPr>
-          <w:trHeight w:val="1061"/>
-        </w:trPr>
-        <w:tc>
-          <w:tcPr>
-            <w:tcW w:w="2055" w:type="dxa"/>
-            <w:shd w:val="clear" w:color="auto" w:fill="auto"/>
-            <w:tcMar>
-              <w:top w:w="100" w:type="dxa"/>
-              <w:left w:w="100" w:type="dxa"/>
-              <w:bottom w:w="100" w:type="dxa"/>
-              <w:right w:w="100" w:type="dxa"/>
-            </w:tcMar>
-          </w:tcPr>
-          <w:p>
-            <w:pPr>
-              <w:widowControl w:val="0"/>
-              <w:spacing w:line="360" w:lineRule="auto"/>
-              <w:rPr>
-                <w:rFonts w:ascii="Google Sans" w:eastAsia="Google Sans" w:hAnsi="Google Sans" w:cs="Google Sans"/>
-              </w:rPr>
-            </w:pPr>
-            <w:r>
-              <w:rPr>
-                <w:rFonts w:ascii="Google Sans" w:eastAsia="Google Sans" w:hAnsi="Google Sans" w:cs="Google Sans"/>
-              </w:rPr>
-              <w:t xml:space="preserve">The 5 W's </w:t>
-            </w:r>
-          </w:p>
-        </w:tc>
-        <w:tc>
-          <w:tcPr>
-            <w:tcW w:w="8025" w:type="dxa"/>
-            <w:shd w:val="clear" w:color="auto" w:fill="auto"/>
-            <w:tcMar>
-              <w:top w:w="100" w:type="dxa"/>
-              <w:left w:w="100" w:type="dxa"/>
-              <w:bottom w:w="100" w:type="dxa"/>
-              <w:right w:w="100" w:type="dxa"/>
-            </w:tcMar>
-          </w:tcPr>
-          <w:p>
-            <w:pPr>
-              <w:widowControl w:val="0"/>
-              <w:spacing w:line="360" w:lineRule="auto"/>
-              <w:rPr>
-                <w:rFonts w:ascii="Google Sans" w:eastAsia="Google Sans" w:hAnsi="Google Sans" w:cs="Google Sans"/>
-                <w:b/>
-              </w:rPr>
-            </w:pPr>
-            <w:r>
-              <w:rPr>
-                <w:rFonts w:ascii="Google Sans" w:eastAsia="Google Sans" w:hAnsi="Google Sans" w:cs="Google Sans"/>
-                <w:color w:val="434343"/>
-              </w:rPr>
-              <w:t>Capture the 5 W's of an incident.</w:t>
-            </w:r>
-          </w:p>
-          <w:p>
-            <w:pPr>
-              <w:numPr>
-                <w:ilvl w:val="0"/>
-                <w:numId w:val="1"/>
-              </w:numPr>
-              <w:spacing w:line="360" w:lineRule="auto"/>
-              <w:rPr>
-                <w:rFonts w:ascii="Google Sans" w:eastAsia="Google Sans" w:hAnsi="Google Sans" w:cs="Google Sans"/>
-                <w:color w:val="434343"/>
-              </w:rPr>
-            </w:pPr>
-            <w:r>
-              <w:rPr>
-                <w:rFonts w:ascii="Google Sans" w:eastAsia="Google Sans" w:hAnsi="Google Sans" w:cs="Google Sans"/>
-                <w:b/>
-                <w:color w:val="434343"/>
-              </w:rPr>
-              <w:t>Who</w:t>
-            </w:r>
-            <w:r>
-              <w:rPr>
-                <w:rFonts w:ascii="Google Sans" w:eastAsia="Google Sans" w:hAnsi="Google Sans" w:cs="Google Sans"/>
-                <w:color w:val="434343"/>
-              </w:rPr>
-              <w:t xml:space="preserve"> caused the incident?</w:t>
-            </w:r>
-          </w:p>
-          <w:p>
-            <w:pPr>
-              <w:numPr>
-                <w:ilvl w:val="0"/>
-                <w:numId w:val="1"/>
-              </w:numPr>
-              <w:spacing w:line="360" w:lineRule="auto"/>
-              <w:rPr>
-                <w:rFonts w:ascii="Google Sans" w:eastAsia="Google Sans" w:hAnsi="Google Sans" w:cs="Google Sans"/>
-                <w:color w:val="434343"/>
-              </w:rPr>
-            </w:pPr>
-            <w:r>
-              <w:rPr>
-                <w:rFonts w:ascii="Google Sans" w:eastAsia="Google Sans" w:hAnsi="Google Sans" w:cs="Google Sans"/>
-                <w:b/>
-                <w:color w:val="434343"/>
-              </w:rPr>
-              <w:t>What</w:t>
-            </w:r>
-            <w:r>
-              <w:rPr>
-                <w:rFonts w:ascii="Google Sans" w:eastAsia="Google Sans" w:hAnsi="Google Sans" w:cs="Google Sans"/>
-                <w:color w:val="434343"/>
-              </w:rPr>
-              <w:t xml:space="preserve"> happened?</w:t>
-            </w:r>
-          </w:p>
-          <w:p>
-            <w:pPr>
-              <w:numPr>
-                <w:ilvl w:val="0"/>
-                <w:numId w:val="1"/>
-              </w:numPr>
-              <w:spacing w:line="360" w:lineRule="auto"/>
-              <w:rPr>
-                <w:rFonts w:ascii="Google Sans" w:eastAsia="Google Sans" w:hAnsi="Google Sans" w:cs="Google Sans"/>
-                <w:color w:val="434343"/>
-              </w:rPr>
-            </w:pPr>
-            <w:r>
-              <w:rPr>
-                <w:rFonts w:ascii="Google Sans" w:eastAsia="Google Sans" w:hAnsi="Google Sans" w:cs="Google Sans"/>
-                <w:b/>
-                <w:color w:val="434343"/>
-              </w:rPr>
-              <w:t>When</w:t>
-            </w:r>
-            <w:r>
-              <w:rPr>
-                <w:rFonts w:ascii="Google Sans" w:eastAsia="Google Sans" w:hAnsi="Google Sans" w:cs="Google Sans"/>
-                <w:color w:val="434343"/>
-              </w:rPr>
-              <w:t xml:space="preserve"> did the incident occur?</w:t>
-            </w:r>
-          </w:p>
-          <w:p>
-            <w:pPr>
-              <w:numPr>
-                <w:ilvl w:val="0"/>
-                <w:numId w:val="1"/>
-              </w:numPr>
-              <w:spacing w:line="360" w:lineRule="auto"/>
-              <w:rPr>
-                <w:rFonts w:ascii="Google Sans" w:eastAsia="Google Sans" w:hAnsi="Google Sans" w:cs="Google Sans"/>
-                <w:color w:val="434343"/>
-              </w:rPr>
-            </w:pPr>
-            <w:r>
-              <w:rPr>
-                <w:rFonts w:ascii="Google Sans" w:eastAsia="Google Sans" w:hAnsi="Google Sans" w:cs="Google Sans"/>
-                <w:b/>
-                <w:color w:val="434343"/>
-              </w:rPr>
-              <w:t>Where</w:t>
-            </w:r>
-            <w:r>
-              <w:rPr>
-                <w:rFonts w:ascii="Google Sans" w:eastAsia="Google Sans" w:hAnsi="Google Sans" w:cs="Google Sans"/>
-                <w:color w:val="434343"/>
-              </w:rPr>
-              <w:t xml:space="preserve"> did the incident happen?</w:t>
-            </w:r>
-          </w:p>
-          <w:p>
-            <w:pPr>
-              <w:numPr>
-                <w:ilvl w:val="0"/>
-                <w:numId w:val="1"/>
-              </w:numPr>
-              <w:spacing w:line="360" w:lineRule="auto"/>
-              <w:rPr>
-                <w:rFonts w:ascii="Google Sans" w:eastAsia="Google Sans" w:hAnsi="Google Sans" w:cs="Google Sans"/>
-                <w:color w:val="434343"/>
-              </w:rPr>
-            </w:pPr>
-            <w:r>
-              <w:rPr>
-                <w:rFonts w:ascii="Google Sans" w:eastAsia="Google Sans" w:hAnsi="Google Sans" w:cs="Google Sans"/>
-                <w:b/>
-                <w:color w:val="434343"/>
-              </w:rPr>
-              <w:t>Why</w:t>
-            </w:r>
-            <w:r>
-              <w:rPr>
-                <w:rFonts w:ascii="Google Sans" w:eastAsia="Google Sans" w:hAnsi="Google Sans" w:cs="Google Sans"/>
-                <w:color w:val="434343"/>
-              </w:rPr>
-              <w:t xml:space="preserve"> did the incident happen?</w:t>
-            </w:r>
-          </w:p>
-        </w:tc>
-      </w:tr>
-      <w:tr>
-        <w:trPr>
-          <w:trHeight w:val="420"/>
-        </w:trPr>
-        <w:tc>
-          <w:tcPr>
-            <w:tcW w:w="2055" w:type="dxa"/>
-            <w:shd w:val="clear" w:color="auto" w:fill="auto"/>
-            <w:tcMar>
-              <w:top w:w="100" w:type="dxa"/>
-              <w:left w:w="100" w:type="dxa"/>
-              <w:bottom w:w="100" w:type="dxa"/>
-              <w:right w:w="100" w:type="dxa"/>
-            </w:tcMar>
-          </w:tcPr>
-          <w:p>
-            <w:pPr>
-              <w:widowControl w:val="0"/>
-              <w:spacing w:line="360" w:lineRule="auto"/>
-              <w:rPr>
-                <w:rFonts w:ascii="Google Sans" w:eastAsia="Google Sans" w:hAnsi="Google Sans" w:cs="Google Sans"/>
-              </w:rPr>
-            </w:pPr>
-            <w:r>
-              <w:rPr>
-                <w:rFonts w:ascii="Google Sans" w:eastAsia="Google Sans" w:hAnsi="Google Sans" w:cs="Google Sans"/>
-              </w:rPr>
-              <w:t>Additional notes</w:t>
-            </w:r>
-          </w:p>
-        </w:tc>
-        <w:tc>
-          <w:tcPr>
-            <w:tcW w:w="8025" w:type="dxa"/>
-            <w:shd w:val="clear" w:color="auto" w:fill="auto"/>
-            <w:tcMar>
-              <w:top w:w="100" w:type="dxa"/>
-              <w:left w:w="100" w:type="dxa"/>
-              <w:bottom w:w="100" w:type="dxa"/>
-              <w:right w:w="100" w:type="dxa"/>
-            </w:tcMar>
-          </w:tcPr>
-          <w:p>
-            <w:pPr>
-              <w:widowControl w:val="0"/>
-              <w:spacing w:line="360" w:lineRule="auto"/>
-              <w:rPr>
-                <w:rFonts w:ascii="Google Sans" w:eastAsia="Google Sans" w:hAnsi="Google Sans" w:cs="Google Sans"/>
-                <w:color w:val="434343"/>
-              </w:rPr>
-            </w:pPr>
-            <w:r>
-              <w:rPr>
-                <w:rFonts w:ascii="Google Sans" w:eastAsia="Google Sans" w:hAnsi="Google Sans" w:cs="Google Sans"/>
-                <w:color w:val="434343"/>
-              </w:rPr>
-              <w:t>Include any additional thoughts, questions, or findings.</w:t>
-            </w:r>
-          </w:p>
-        </w:tc>
-      </w:tr>
-    </w:tbl>
-    <w:p>
-      <w:pPr>
-        <w:spacing w:after="200" w:line="360" w:lineRule="auto"/>
-        <w:ind w:left="-360" w:right="-360"/>
-        <w:rPr>
-          <w:rFonts w:ascii="Google Sans" w:eastAsia="Google Sans" w:hAnsi="Google Sans" w:cs="Google Sans"/>
-        </w:rPr>
-      </w:pPr>
-    </w:p>
-    <w:p>
-      <w:pPr>
-        <w:spacing w:after="200" w:line="360" w:lineRule="auto"/>
-        <w:ind w:left="-360" w:right="-360"/>
-        <w:rPr>
-          <w:rFonts w:ascii="Google Sans" w:eastAsia="Google Sans" w:hAnsi="Google Sans" w:cs="Google Sans"/>
-        </w:rPr>
-      </w:pPr>
-      <w:r>
-        <w:pict>
-          <v:rect id="_x0000_i1026" style="width:0;height:1.5pt" o:hralign="center" o:hrstd="t" o:hr="t" fillcolor="#a0a0a0" stroked="f"/>
-        </w:pict>
-      </w:r>
-    </w:p>
-    <w:p>
-      <w:pPr>
-        <w:spacing w:after="200" w:line="360" w:lineRule="auto"/>
-        <w:ind w:left="-360" w:right="-360"/>
-        <w:rPr>
-          <w:rFonts w:ascii="Google Sans" w:eastAsia="Google Sans" w:hAnsi="Google Sans" w:cs="Google Sans"/>
-        </w:rPr>
-      </w:pPr>
-    </w:p>
     <w:tbl>
       <w:tblPr>
         <w:tblStyle w:val="a1"/>
@@ -1583,6 +1012,7 @@
                 <w:rFonts w:ascii="Google Sans" w:eastAsia="Google Sans" w:hAnsi="Google Sans" w:cs="Google Sans"/>
                 <w:b/>
               </w:rPr>
+              <w:lastRenderedPageBreak/>
               <w:t>Date:</w:t>
             </w:r>
             <w:r>
@@ -1605,7 +1035,14 @@
                 <w:rFonts w:ascii="Google Sans" w:eastAsia="Google Sans" w:hAnsi="Google Sans" w:cs="Google Sans"/>
                 <w:color w:val="434343"/>
               </w:rPr>
-              <w:t>Record the date of the journal entry.</w:t>
+              <w:t>06-30-2024</w:t>
+            </w:r>
+            <w:r>
+              <w:rPr>
+                <w:rFonts w:ascii="Google Sans" w:eastAsia="Google Sans" w:hAnsi="Google Sans" w:cs="Google Sans"/>
+                <w:color w:val="434343"/>
+              </w:rPr>
+              <w:t>.</w:t>
             </w:r>
           </w:p>
         </w:tc>
@@ -1651,7 +1088,7 @@
                 <w:rFonts w:ascii="Google Sans" w:eastAsia="Google Sans" w:hAnsi="Google Sans" w:cs="Google Sans"/>
                 <w:color w:val="434343"/>
               </w:rPr>
-              <w:t>Record the journal entry number.</w:t>
+              <w:t>2024-002</w:t>
             </w:r>
           </w:p>
         </w:tc>
@@ -1992,7 +1429,6 @@
                 <w:rFonts w:ascii="Google Sans" w:eastAsia="Google Sans" w:hAnsi="Google Sans" w:cs="Google Sans"/>
                 <w:color w:val="434343"/>
               </w:rPr>
-              <w:lastRenderedPageBreak/>
               <w:t>Timeline:</w:t>
             </w:r>
           </w:p>
@@ -2222,7 +1658,6 @@
               <w:rPr>
                 <w:rFonts w:ascii="Google Sans" w:eastAsia="Google Sans" w:hAnsi="Google Sans" w:cs="Google Sans"/>
               </w:rPr>
-              <w:lastRenderedPageBreak/>
               <w:t>Additional notes</w:t>
             </w:r>
           </w:p>
@@ -2285,33 +1720,43 @@
                 <w:rFonts w:ascii="Google Sans" w:eastAsia="Google Sans" w:hAnsi="Google Sans" w:cs="Google Sans"/>
                 <w:color w:val="434343"/>
               </w:rPr>
-              <w:t xml:space="preserve"> to further inve</w:t>
+              <w:t xml:space="preserve"> to further investigate </w:t>
+            </w:r>
+            <w:proofErr w:type="spellStart"/>
+            <w:r>
+              <w:rPr>
+                <w:rFonts w:ascii="Google Sans" w:eastAsia="Google Sans" w:hAnsi="Google Sans" w:cs="Google Sans"/>
+                <w:color w:val="434343"/>
+              </w:rPr>
+              <w:t>IoCs</w:t>
+            </w:r>
+            <w:proofErr w:type="spellEnd"/>
+            <w:r>
+              <w:rPr>
+                <w:rFonts w:ascii="Google Sans" w:eastAsia="Google Sans" w:hAnsi="Google Sans" w:cs="Google Sans"/>
+                <w:color w:val="434343"/>
+              </w:rPr>
+              <w:t xml:space="preserve"> associated with the malicious file hash.</w:t>
+            </w:r>
+          </w:p>
+          <w:p>
+            <w:pPr>
+              <w:widowControl w:val="0"/>
+              <w:spacing w:line="360" w:lineRule="auto"/>
+              <w:rPr>
+                <w:rFonts w:ascii="Google Sans" w:eastAsia="Google Sans" w:hAnsi="Google Sans" w:cs="Google Sans"/>
+                <w:color w:val="434343"/>
+              </w:rPr>
+            </w:pPr>
+            <w:r>
+              <w:rPr>
+                <w:rFonts w:ascii="Google Sans" w:eastAsia="Google Sans" w:hAnsi="Google Sans" w:cs="Google Sans"/>
+                <w:color w:val="434343"/>
+              </w:rPr>
+              <w:t>&lt;update this&gt;</w:t>
             </w:r>
             <w:bookmarkStart w:id="0" w:name="_GoBack"/>
             <w:bookmarkEnd w:id="0"/>
-            <w:r>
-              <w:rPr>
-                <w:rFonts w:ascii="Google Sans" w:eastAsia="Google Sans" w:hAnsi="Google Sans" w:cs="Google Sans"/>
-                <w:color w:val="434343"/>
-              </w:rPr>
-              <w:t xml:space="preserve">stigate </w:t>
-            </w:r>
-            <w:proofErr w:type="spellStart"/>
-            <w:r>
-              <w:rPr>
-                <w:rFonts w:ascii="Google Sans" w:eastAsia="Google Sans" w:hAnsi="Google Sans" w:cs="Google Sans"/>
-                <w:color w:val="434343"/>
-              </w:rPr>
-              <w:t>IoCs</w:t>
-            </w:r>
-            <w:proofErr w:type="spellEnd"/>
-            <w:r>
-              <w:rPr>
-                <w:rFonts w:ascii="Google Sans" w:eastAsia="Google Sans" w:hAnsi="Google Sans" w:cs="Google Sans"/>
-                <w:color w:val="434343"/>
-              </w:rPr>
-              <w:t xml:space="preserve"> associated with the malicious file hash.</w:t>
-            </w:r>
           </w:p>
         </w:tc>
       </w:tr>
@@ -2329,9 +1774,6 @@
       <w:pPr>
         <w:spacing w:after="200" w:line="360" w:lineRule="auto"/>
         <w:ind w:left="-360" w:right="-360"/>
-        <w:rPr>
-          <w:rFonts w:ascii="Google Sans" w:eastAsia="Google Sans" w:hAnsi="Google Sans" w:cs="Google Sans"/>
-        </w:rPr>
       </w:pPr>
       <w:r>
         <w:pict>
@@ -2340,15 +1782,9 @@
       </w:r>
     </w:p>
     <w:p>
-      <w:pPr>
-        <w:spacing w:after="200" w:line="360" w:lineRule="auto"/>
-        <w:ind w:left="-360" w:right="-360"/>
-        <w:rPr>
-          <w:rFonts w:ascii="Google Sans" w:eastAsia="Google Sans" w:hAnsi="Google Sans" w:cs="Google Sans"/>
-          <w:sz w:val="24"/>
-          <w:szCs w:val="24"/>
-        </w:rPr>
-      </w:pPr>
+      <w:r>
+        <w:br w:type="page"/>
+      </w:r>
     </w:p>
     <w:tbl>
       <w:tblPr>
@@ -2398,6 +1834,7 @@
                 <w:rFonts w:ascii="Google Sans" w:eastAsia="Google Sans" w:hAnsi="Google Sans" w:cs="Google Sans"/>
                 <w:b/>
               </w:rPr>
+              <w:lastRenderedPageBreak/>
               <w:t>Date:</w:t>
             </w:r>
             <w:r>
@@ -2420,7 +1857,7 @@
                 <w:rFonts w:ascii="Google Sans" w:eastAsia="Google Sans" w:hAnsi="Google Sans" w:cs="Google Sans"/>
                 <w:color w:val="434343"/>
               </w:rPr>
-              <w:t>Record the date of the journal entry.</w:t>
+              <w:t>06-30-2024</w:t>
             </w:r>
           </w:p>
         </w:tc>
@@ -2466,7 +1903,7 @@
                 <w:rFonts w:ascii="Google Sans" w:eastAsia="Google Sans" w:hAnsi="Google Sans" w:cs="Google Sans"/>
                 <w:color w:val="434343"/>
               </w:rPr>
-              <w:t>Record the journal entry number.</w:t>
+              <w:t>2024-003</w:t>
             </w:r>
           </w:p>
         </w:tc>
@@ -2527,7 +1964,55 @@
                 <w:rFonts w:ascii="Google Sans" w:eastAsia="Google Sans" w:hAnsi="Google Sans" w:cs="Google Sans"/>
                 <w:color w:val="434343"/>
               </w:rPr>
-              <w:t>Provide a brief description about the journal entry.</w:t>
+              <w:t xml:space="preserve">A phishing attempt was detected involving a malicious email with an attached executable file named “bfsvc.exe”. The file, once downloaded was identified as a known malicious malware called </w:t>
+            </w:r>
+            <w:proofErr w:type="spellStart"/>
+            <w:r>
+              <w:rPr>
+                <w:rFonts w:ascii="Google Sans" w:eastAsia="Google Sans" w:hAnsi="Google Sans" w:cs="Google Sans"/>
+                <w:color w:val="434343"/>
+              </w:rPr>
+              <w:t>Flagpro</w:t>
+            </w:r>
+            <w:proofErr w:type="spellEnd"/>
+            <w:r>
+              <w:rPr>
+                <w:rFonts w:ascii="Google Sans" w:eastAsia="Google Sans" w:hAnsi="Google Sans" w:cs="Google Sans"/>
+                <w:color w:val="434343"/>
+              </w:rPr>
+              <w:t xml:space="preserve">, used by the </w:t>
+            </w:r>
+            <w:proofErr w:type="spellStart"/>
+            <w:r>
+              <w:rPr>
+                <w:rFonts w:ascii="Google Sans" w:eastAsia="Google Sans" w:hAnsi="Google Sans" w:cs="Google Sans"/>
+                <w:color w:val="434343"/>
+              </w:rPr>
+              <w:t>BlackTech</w:t>
+            </w:r>
+            <w:proofErr w:type="spellEnd"/>
+            <w:r>
+              <w:rPr>
+                <w:rFonts w:ascii="Google Sans" w:eastAsia="Google Sans" w:hAnsi="Google Sans" w:cs="Google Sans"/>
+                <w:color w:val="434343"/>
+              </w:rPr>
+              <w:t xml:space="preserve"> group. The phishing email was sent to the HR department of </w:t>
+            </w:r>
+            <w:proofErr w:type="spellStart"/>
+            <w:r>
+              <w:rPr>
+                <w:rFonts w:ascii="Google Sans" w:eastAsia="Google Sans" w:hAnsi="Google Sans" w:cs="Google Sans"/>
+                <w:color w:val="434343"/>
+              </w:rPr>
+              <w:t>Inergy</w:t>
+            </w:r>
+            <w:proofErr w:type="spellEnd"/>
+            <w:r>
+              <w:rPr>
+                <w:rFonts w:ascii="Google Sans" w:eastAsia="Google Sans" w:hAnsi="Google Sans" w:cs="Google Sans"/>
+                <w:color w:val="434343"/>
+              </w:rPr>
+              <w:t>.</w:t>
             </w:r>
           </w:p>
         </w:tc>
@@ -2588,7 +2073,7 @@
                 <w:rFonts w:ascii="Google Sans" w:eastAsia="Google Sans" w:hAnsi="Google Sans" w:cs="Google Sans"/>
                 <w:color w:val="434343"/>
               </w:rPr>
-              <w:t>List any cybersecurity tools that were used.</w:t>
+              <w:t>Virus Total</w:t>
             </w:r>
           </w:p>
         </w:tc>
@@ -2654,11 +2139,11 @@
           </w:p>
           <w:p>
             <w:pPr>
+              <w:pStyle w:val="ListParagraph"/>
               <w:numPr>
                 <w:ilvl w:val="0"/>
                 <w:numId w:val="1"/>
               </w:numPr>
-              <w:spacing w:line="360" w:lineRule="auto"/>
               <w:rPr>
                 <w:rFonts w:ascii="Google Sans" w:eastAsia="Google Sans" w:hAnsi="Google Sans" w:cs="Google Sans"/>
                 <w:color w:val="434343"/>
@@ -2679,14 +2164,21 @@
               </w:rPr>
               <w:t xml:space="preserve"> caused the incident?</w:t>
             </w:r>
-          </w:p>
-          <w:p>
-            <w:pPr>
+            <w:r>
+              <w:rPr>
+                <w:rFonts w:ascii="Google Sans" w:eastAsia="Google Sans" w:hAnsi="Google Sans" w:cs="Google Sans"/>
+                <w:color w:val="434343"/>
+              </w:rPr>
+              <w:t xml:space="preserve"> The phishing email was sent by an unknown attacker using the alias "Def Communications" from the IP address 114.114.114.114.</w:t>
+            </w:r>
+          </w:p>
+          <w:p>
+            <w:pPr>
+              <w:pStyle w:val="ListParagraph"/>
               <w:numPr>
                 <w:ilvl w:val="0"/>
                 <w:numId w:val="1"/>
               </w:numPr>
-              <w:spacing w:line="360" w:lineRule="auto"/>
               <w:rPr>
                 <w:rFonts w:ascii="Google Sans" w:eastAsia="Google Sans" w:hAnsi="Google Sans" w:cs="Google Sans"/>
                 <w:color w:val="434343"/>
@@ -2706,6 +2198,29 @@
                 <w:color w:val="434343"/>
               </w:rPr>
               <w:t xml:space="preserve"> happened?</w:t>
+            </w:r>
+            <w:r>
+              <w:rPr>
+                <w:rFonts w:ascii="Google Sans" w:eastAsia="Google Sans" w:hAnsi="Google Sans" w:cs="Google Sans"/>
+                <w:color w:val="434343"/>
+              </w:rPr>
+              <w:t xml:space="preserve"> An employee received a phishing email claiming to be from a job applicant. The email contained an attached executable file, "bfsvc.exe," which was password-protected. The attachment was identified as malicious and known as </w:t>
+            </w:r>
+            <w:proofErr w:type="spellStart"/>
+            <w:r>
+              <w:rPr>
+                <w:rFonts w:ascii="Google Sans" w:eastAsia="Google Sans" w:hAnsi="Google Sans" w:cs="Google Sans"/>
+                <w:color w:val="434343"/>
+              </w:rPr>
+              <w:t>Flagpro</w:t>
+            </w:r>
+            <w:proofErr w:type="spellEnd"/>
+            <w:r>
+              <w:rPr>
+                <w:rFonts w:ascii="Google Sans" w:eastAsia="Google Sans" w:hAnsi="Google Sans" w:cs="Google Sans"/>
+                <w:color w:val="434343"/>
+              </w:rPr>
+              <w:t xml:space="preserve"> malware.</w:t>
             </w:r>
           </w:p>
           <w:p>
@@ -2738,6 +2253,23 @@
           </w:p>
           <w:p>
             <w:pPr>
+              <w:spacing w:line="360" w:lineRule="auto"/>
+              <w:ind w:left="720"/>
+              <w:rPr>
+                <w:rFonts w:ascii="Google Sans" w:eastAsia="Google Sans" w:hAnsi="Google Sans" w:cs="Google Sans"/>
+                <w:color w:val="434343"/>
+              </w:rPr>
+            </w:pPr>
+            <w:r>
+              <w:rPr>
+                <w:rFonts w:ascii="Google Sans" w:eastAsia="Google Sans" w:hAnsi="Google Sans" w:cs="Google Sans"/>
+                <w:color w:val="434343"/>
+              </w:rPr>
+              <w:t>The phishing email was sent on Wednesday, July 20, 2022, at 09:30:14 AM. The alert and investigation were conducted on 06-30-2024.</w:t>
+            </w:r>
+          </w:p>
+          <w:p>
+            <w:pPr>
               <w:numPr>
                 <w:ilvl w:val="0"/>
                 <w:numId w:val="1"/>
@@ -2763,6 +2295,36 @@
               </w:rPr>
               <w:t xml:space="preserve"> did the incident happen?</w:t>
             </w:r>
+            <w:r>
+              <w:rPr>
+                <w:rFonts w:ascii="Google Sans" w:eastAsia="Google Sans" w:hAnsi="Google Sans" w:cs="Google Sans"/>
+                <w:color w:val="434343"/>
+              </w:rPr>
+              <w:t xml:space="preserve"> </w:t>
+            </w:r>
+            <w:r>
+              <w:rPr>
+                <w:rFonts w:ascii="Google Sans" w:eastAsia="Google Sans" w:hAnsi="Google Sans" w:cs="Google Sans"/>
+                <w:color w:val="434343"/>
+              </w:rPr>
+              <w:t xml:space="preserve">The incident involved an email sent to the HR department at </w:t>
+            </w:r>
+            <w:proofErr w:type="spellStart"/>
+            <w:r>
+              <w:rPr>
+                <w:rFonts w:ascii="Google Sans" w:eastAsia="Google Sans" w:hAnsi="Google Sans" w:cs="Google Sans"/>
+                <w:color w:val="434343"/>
+              </w:rPr>
+              <w:t>Inergy</w:t>
+            </w:r>
+            <w:proofErr w:type="spellEnd"/>
+            <w:r>
+              <w:rPr>
+                <w:rFonts w:ascii="Google Sans" w:eastAsia="Google Sans" w:hAnsi="Google Sans" w:cs="Google Sans"/>
+                <w:color w:val="434343"/>
+              </w:rPr>
+              <w:t>, with the targeted employee being the recipient.</w:t>
+            </w:r>
           </w:p>
           <w:p>
             <w:pPr>
@@ -2790,6 +2352,52 @@
                 <w:color w:val="434343"/>
               </w:rPr>
               <w:t xml:space="preserve"> did the incident happen?</w:t>
+            </w:r>
+            <w:r>
+              <w:rPr>
+                <w:rFonts w:ascii="Google Sans" w:eastAsia="Google Sans" w:hAnsi="Google Sans" w:cs="Google Sans"/>
+                <w:color w:val="434343"/>
+              </w:rPr>
+              <w:t xml:space="preserve"> </w:t>
+            </w:r>
+            <w:r>
+              <w:rPr>
+                <w:rFonts w:ascii="Google Sans" w:eastAsia="Google Sans" w:hAnsi="Google Sans" w:cs="Google Sans"/>
+                <w:color w:val="434343"/>
+              </w:rPr>
+              <w:t xml:space="preserve">The phishing attempt aimed to deliver the </w:t>
+            </w:r>
+            <w:proofErr w:type="spellStart"/>
+            <w:r>
+              <w:rPr>
+                <w:rFonts w:ascii="Google Sans" w:eastAsia="Google Sans" w:hAnsi="Google Sans" w:cs="Google Sans"/>
+                <w:color w:val="434343"/>
+              </w:rPr>
+              <w:t>Flagpro</w:t>
+            </w:r>
+            <w:proofErr w:type="spellEnd"/>
+            <w:r>
+              <w:rPr>
+                <w:rFonts w:ascii="Google Sans" w:eastAsia="Google Sans" w:hAnsi="Google Sans" w:cs="Google Sans"/>
+                <w:color w:val="434343"/>
+              </w:rPr>
+              <w:t xml:space="preserve"> malware, potentially to compromise the target's system and </w:t>
+            </w:r>
+            <w:proofErr w:type="spellStart"/>
+            <w:r>
+              <w:rPr>
+                <w:rFonts w:ascii="Google Sans" w:eastAsia="Google Sans" w:hAnsi="Google Sans" w:cs="Google Sans"/>
+                <w:color w:val="434343"/>
+              </w:rPr>
+              <w:t>exfiltrate</w:t>
+            </w:r>
+            <w:proofErr w:type="spellEnd"/>
+            <w:r>
+              <w:rPr>
+                <w:rFonts w:ascii="Google Sans" w:eastAsia="Google Sans" w:hAnsi="Google Sans" w:cs="Google Sans"/>
+                <w:color w:val="434343"/>
+              </w:rPr>
+              <w:t xml:space="preserve"> sensitive information or disrupt operations.</w:t>
             </w:r>
           </w:p>
         </w:tc>
@@ -2821,7 +2429,6 @@
               <w:rPr>
                 <w:rFonts w:ascii="Google Sans" w:eastAsia="Google Sans" w:hAnsi="Google Sans" w:cs="Google Sans"/>
               </w:rPr>
-              <w:lastRenderedPageBreak/>
               <w:t>Additional notes</w:t>
             </w:r>
           </w:p>
@@ -2839,19 +2446,122 @@
           </w:tcPr>
           <w:p>
             <w:pPr>
-              <w:widowControl w:val="0"/>
-              <w:spacing w:line="360" w:lineRule="auto"/>
-              <w:rPr>
-                <w:rFonts w:ascii="Google Sans" w:eastAsia="Google Sans" w:hAnsi="Google Sans" w:cs="Google Sans"/>
-                <w:color w:val="434343"/>
-              </w:rPr>
-            </w:pPr>
-            <w:r>
-              <w:rPr>
-                <w:rFonts w:ascii="Google Sans" w:eastAsia="Google Sans" w:hAnsi="Google Sans" w:cs="Google Sans"/>
-                <w:color w:val="434343"/>
-              </w:rPr>
-              <w:t>Include any additional thoughts, questions, or findings.</w:t>
+              <w:pStyle w:val="ListParagraph"/>
+              <w:widowControl w:val="0"/>
+              <w:numPr>
+                <w:ilvl w:val="0"/>
+                <w:numId w:val="2"/>
+              </w:numPr>
+              <w:spacing w:line="360" w:lineRule="auto"/>
+              <w:rPr>
+                <w:rFonts w:ascii="Google Sans" w:eastAsia="Google Sans" w:hAnsi="Google Sans" w:cs="Google Sans"/>
+                <w:color w:val="434343"/>
+              </w:rPr>
+            </w:pPr>
+            <w:r>
+              <w:rPr>
+                <w:rFonts w:ascii="Google Sans" w:eastAsia="Google Sans" w:hAnsi="Google Sans" w:cs="Google Sans"/>
+                <w:color w:val="434343"/>
+              </w:rPr>
+              <w:t>The attachment "bfsvc.exe" was identified using its SHA256 hash: 54e6ea47eb04634d3e87fd7787e2136ccfbcc80ade34f246a12cf93bab527f6b.</w:t>
+            </w:r>
+          </w:p>
+          <w:p>
+            <w:pPr>
+              <w:pStyle w:val="ListParagraph"/>
+              <w:widowControl w:val="0"/>
+              <w:numPr>
+                <w:ilvl w:val="0"/>
+                <w:numId w:val="2"/>
+              </w:numPr>
+              <w:spacing w:line="360" w:lineRule="auto"/>
+              <w:rPr>
+                <w:rFonts w:ascii="Google Sans" w:eastAsia="Google Sans" w:hAnsi="Google Sans" w:cs="Google Sans"/>
+                <w:color w:val="434343"/>
+              </w:rPr>
+            </w:pPr>
+            <w:r>
+              <w:rPr>
+                <w:rFonts w:ascii="Google Sans" w:eastAsia="Google Sans" w:hAnsi="Google Sans" w:cs="Google Sans"/>
+                <w:color w:val="434343"/>
+              </w:rPr>
+              <w:t>The email content appeared legitimate but contained several grammatical errors, which could be a red flag for phishing attempts.</w:t>
+            </w:r>
+          </w:p>
+          <w:p>
+            <w:pPr>
+              <w:pStyle w:val="ListParagraph"/>
+              <w:widowControl w:val="0"/>
+              <w:numPr>
+                <w:ilvl w:val="0"/>
+                <w:numId w:val="2"/>
+              </w:numPr>
+              <w:spacing w:line="360" w:lineRule="auto"/>
+              <w:rPr>
+                <w:rFonts w:ascii="Google Sans" w:eastAsia="Google Sans" w:hAnsi="Google Sans" w:cs="Google Sans"/>
+                <w:color w:val="434343"/>
+              </w:rPr>
+            </w:pPr>
+            <w:r>
+              <w:rPr>
+                <w:rFonts w:ascii="Google Sans" w:eastAsia="Google Sans" w:hAnsi="Google Sans" w:cs="Google Sans"/>
+                <w:color w:val="434343"/>
+              </w:rPr>
+              <w:t xml:space="preserve">The malware </w:t>
+            </w:r>
+            <w:proofErr w:type="spellStart"/>
+            <w:r>
+              <w:rPr>
+                <w:rFonts w:ascii="Google Sans" w:eastAsia="Google Sans" w:hAnsi="Google Sans" w:cs="Google Sans"/>
+                <w:color w:val="434343"/>
+              </w:rPr>
+              <w:t>Flagpro</w:t>
+            </w:r>
+            <w:proofErr w:type="spellEnd"/>
+            <w:r>
+              <w:rPr>
+                <w:rFonts w:ascii="Google Sans" w:eastAsia="Google Sans" w:hAnsi="Google Sans" w:cs="Google Sans"/>
+                <w:color w:val="434343"/>
+              </w:rPr>
+              <w:t xml:space="preserve"> has been used by the </w:t>
+            </w:r>
+            <w:proofErr w:type="spellStart"/>
+            <w:r>
+              <w:rPr>
+                <w:rFonts w:ascii="Google Sans" w:eastAsia="Google Sans" w:hAnsi="Google Sans" w:cs="Google Sans"/>
+                <w:color w:val="434343"/>
+              </w:rPr>
+              <w:t>BlackTech</w:t>
+            </w:r>
+            <w:proofErr w:type="spellEnd"/>
+            <w:r>
+              <w:rPr>
+                <w:rFonts w:ascii="Google Sans" w:eastAsia="Google Sans" w:hAnsi="Google Sans" w:cs="Google Sans"/>
+                <w:color w:val="434343"/>
+              </w:rPr>
+              <w:t xml:space="preserve"> group since at least October 2020, indicating a persistent threat actor.</w:t>
+            </w:r>
+          </w:p>
+          <w:p>
+            <w:pPr>
+              <w:pStyle w:val="ListParagraph"/>
+              <w:widowControl w:val="0"/>
+              <w:numPr>
+                <w:ilvl w:val="0"/>
+                <w:numId w:val="2"/>
+              </w:numPr>
+              <w:spacing w:line="360" w:lineRule="auto"/>
+              <w:rPr>
+                <w:rFonts w:ascii="Google Sans" w:eastAsia="Google Sans" w:hAnsi="Google Sans" w:cs="Google Sans"/>
+                <w:color w:val="434343"/>
+              </w:rPr>
+            </w:pPr>
+            <w:r>
+              <w:rPr>
+                <w:rFonts w:ascii="Google Sans" w:eastAsia="Google Sans" w:hAnsi="Google Sans" w:cs="Google Sans"/>
+                <w:color w:val="434343"/>
+              </w:rPr>
+              <w:t>Immediate action includes isolating the affected machine, scanning for further malicious activities, and educating the recipient on phishing email detection.</w:t>
             </w:r>
           </w:p>
         </w:tc>
@@ -2870,35 +2580,12 @@
       <w:pPr>
         <w:spacing w:after="200" w:line="360" w:lineRule="auto"/>
         <w:ind w:left="-360" w:right="-360"/>
-        <w:rPr>
-          <w:rFonts w:ascii="Google Sans" w:eastAsia="Google Sans" w:hAnsi="Google Sans" w:cs="Google Sans"/>
-        </w:rPr>
-      </w:pPr>
-    </w:p>
-    <w:p>
-      <w:pPr>
-        <w:spacing w:after="200" w:line="360" w:lineRule="auto"/>
-        <w:ind w:left="-360" w:right="-360"/>
-        <w:rPr>
-          <w:rFonts w:ascii="Google Sans" w:eastAsia="Google Sans" w:hAnsi="Google Sans" w:cs="Google Sans"/>
-        </w:rPr>
       </w:pPr>
       <w:r>
         <w:pict>
           <v:rect id="_x0000_i1028" style="width:0;height:1.5pt" o:hralign="center" o:hrstd="t" o:hr="t" fillcolor="#a0a0a0" stroked="f"/>
         </w:pict>
       </w:r>
-    </w:p>
-    <w:p>
-      <w:pPr>
-        <w:spacing w:after="200" w:line="360" w:lineRule="auto"/>
-        <w:ind w:left="-360" w:right="-360"/>
-        <w:rPr>
-          <w:rFonts w:ascii="Google Sans" w:eastAsia="Google Sans" w:hAnsi="Google Sans" w:cs="Google Sans"/>
-          <w:sz w:val="24"/>
-          <w:szCs w:val="24"/>
-        </w:rPr>
-      </w:pPr>
     </w:p>
     <w:tbl>
       <w:tblPr>
@@ -2948,6 +2635,7 @@
                 <w:rFonts w:ascii="Google Sans" w:eastAsia="Google Sans" w:hAnsi="Google Sans" w:cs="Google Sans"/>
                 <w:b/>
               </w:rPr>
+              <w:lastRenderedPageBreak/>
               <w:t>Date:</w:t>
             </w:r>
             <w:r>
@@ -3647,7 +3335,6 @@
               <w:rPr>
                 <w:rFonts w:ascii="Google Sans" w:eastAsia="Google Sans" w:hAnsi="Google Sans" w:cs="Google Sans"/>
               </w:rPr>
-              <w:lastRenderedPageBreak/>
               <w:t>Tool(s) used</w:t>
             </w:r>
           </w:p>
@@ -3910,6 +3597,7 @@
               <w:rPr>
                 <w:rFonts w:ascii="Google Sans" w:eastAsia="Google Sans" w:hAnsi="Google Sans" w:cs="Google Sans"/>
               </w:rPr>
+              <w:lastRenderedPageBreak/>
               <w:t>Additional notes</w:t>
             </w:r>
           </w:p>
@@ -4319,8 +4007,124 @@
       </w:rPr>
     </w:lvl>
   </w:abstractNum>
+  <w:abstractNum w:abstractNumId="1" w15:restartNumberingAfterBreak="0">
+    <w:nsid w:val="4C5402CF"/>
+    <w:multiLevelType w:val="hybridMultilevel"/>
+    <w:tmpl w:val="57302F60"/>
+    <w:lvl w:ilvl="0" w:tplc="34090001">
+      <w:start w:val="1"/>
+      <w:numFmt w:val="bullet"/>
+      <w:lvlText w:val=""/>
+      <w:lvlJc w:val="left"/>
+      <w:pPr>
+        <w:ind w:left="720" w:hanging="360"/>
+      </w:pPr>
+      <w:rPr>
+        <w:rFonts w:ascii="Symbol" w:hAnsi="Symbol" w:hint="default"/>
+      </w:rPr>
+    </w:lvl>
+    <w:lvl w:ilvl="1" w:tplc="34090003" w:tentative="1">
+      <w:start w:val="1"/>
+      <w:numFmt w:val="bullet"/>
+      <w:lvlText w:val="o"/>
+      <w:lvlJc w:val="left"/>
+      <w:pPr>
+        <w:ind w:left="1440" w:hanging="360"/>
+      </w:pPr>
+      <w:rPr>
+        <w:rFonts w:ascii="Courier New" w:hAnsi="Courier New" w:cs="Courier New" w:hint="default"/>
+      </w:rPr>
+    </w:lvl>
+    <w:lvl w:ilvl="2" w:tplc="34090005" w:tentative="1">
+      <w:start w:val="1"/>
+      <w:numFmt w:val="bullet"/>
+      <w:lvlText w:val=""/>
+      <w:lvlJc w:val="left"/>
+      <w:pPr>
+        <w:ind w:left="2160" w:hanging="360"/>
+      </w:pPr>
+      <w:rPr>
+        <w:rFonts w:ascii="Wingdings" w:hAnsi="Wingdings" w:hint="default"/>
+      </w:rPr>
+    </w:lvl>
+    <w:lvl w:ilvl="3" w:tplc="34090001" w:tentative="1">
+      <w:start w:val="1"/>
+      <w:numFmt w:val="bullet"/>
+      <w:lvlText w:val=""/>
+      <w:lvlJc w:val="left"/>
+      <w:pPr>
+        <w:ind w:left="2880" w:hanging="360"/>
+      </w:pPr>
+      <w:rPr>
+        <w:rFonts w:ascii="Symbol" w:hAnsi="Symbol" w:hint="default"/>
+      </w:rPr>
+    </w:lvl>
+    <w:lvl w:ilvl="4" w:tplc="34090003" w:tentative="1">
+      <w:start w:val="1"/>
+      <w:numFmt w:val="bullet"/>
+      <w:lvlText w:val="o"/>
+      <w:lvlJc w:val="left"/>
+      <w:pPr>
+        <w:ind w:left="3600" w:hanging="360"/>
+      </w:pPr>
+      <w:rPr>
+        <w:rFonts w:ascii="Courier New" w:hAnsi="Courier New" w:cs="Courier New" w:hint="default"/>
+      </w:rPr>
+    </w:lvl>
+    <w:lvl w:ilvl="5" w:tplc="34090005" w:tentative="1">
+      <w:start w:val="1"/>
+      <w:numFmt w:val="bullet"/>
+      <w:lvlText w:val=""/>
+      <w:lvlJc w:val="left"/>
+      <w:pPr>
+        <w:ind w:left="4320" w:hanging="360"/>
+      </w:pPr>
+      <w:rPr>
+        <w:rFonts w:ascii="Wingdings" w:hAnsi="Wingdings" w:hint="default"/>
+      </w:rPr>
+    </w:lvl>
+    <w:lvl w:ilvl="6" w:tplc="34090001" w:tentative="1">
+      <w:start w:val="1"/>
+      <w:numFmt w:val="bullet"/>
+      <w:lvlText w:val=""/>
+      <w:lvlJc w:val="left"/>
+      <w:pPr>
+        <w:ind w:left="5040" w:hanging="360"/>
+      </w:pPr>
+      <w:rPr>
+        <w:rFonts w:ascii="Symbol" w:hAnsi="Symbol" w:hint="default"/>
+      </w:rPr>
+    </w:lvl>
+    <w:lvl w:ilvl="7" w:tplc="34090003" w:tentative="1">
+      <w:start w:val="1"/>
+      <w:numFmt w:val="bullet"/>
+      <w:lvlText w:val="o"/>
+      <w:lvlJc w:val="left"/>
+      <w:pPr>
+        <w:ind w:left="5760" w:hanging="360"/>
+      </w:pPr>
+      <w:rPr>
+        <w:rFonts w:ascii="Courier New" w:hAnsi="Courier New" w:cs="Courier New" w:hint="default"/>
+      </w:rPr>
+    </w:lvl>
+    <w:lvl w:ilvl="8" w:tplc="34090005" w:tentative="1">
+      <w:start w:val="1"/>
+      <w:numFmt w:val="bullet"/>
+      <w:lvlText w:val=""/>
+      <w:lvlJc w:val="left"/>
+      <w:pPr>
+        <w:ind w:left="6480" w:hanging="360"/>
+      </w:pPr>
+      <w:rPr>
+        <w:rFonts w:ascii="Wingdings" w:hAnsi="Wingdings" w:hint="default"/>
+      </w:rPr>
+    </w:lvl>
+  </w:abstractNum>
   <w:num w:numId="1">
     <w:abstractNumId w:val="0"/>
+  </w:num>
+  <w:num w:numId="2">
+    <w:abstractNumId w:val="1"/>
   </w:num>
 </w:numbering>
 </file>

</xml_diff>